<commit_message>
Added Salon list / actuals / targets / updated document generation logic
</commit_message>
<xml_diff>
--- a/isaloncoach10/wwwroot/Template.docx
+++ b/isaloncoach10/wwwroot/Template.docx
@@ -81,15 +81,15 @@
         <w:tblLook w:val="0600" w:firstRow="0" w:lastRow="0" w:firstColumn="0" w:lastColumn="0" w:noHBand="1" w:noVBand="1"/>
       </w:tblPr>
       <w:tblGrid>
-        <w:gridCol w:w="2340"/>
-        <w:gridCol w:w="2415"/>
-        <w:gridCol w:w="2610"/>
-        <w:gridCol w:w="1995"/>
+        <w:gridCol w:w="2967"/>
+        <w:gridCol w:w="2410"/>
+        <w:gridCol w:w="2126"/>
+        <w:gridCol w:w="1857"/>
       </w:tblGrid>
       <w:tr>
         <w:tc>
           <w:tcPr>
-            <w:tcW w:w="2340" w:type="dxa"/>
+            <w:tcW w:w="2967" w:type="dxa"/>
             <w:shd w:val="clear" w:color="auto" w:fill="auto"/>
             <w:tcMar>
               <w:top w:w="100" w:type="dxa"/>
@@ -120,13 +120,13 @@
               <w:t xml:space="preserve"> </w:t>
             </w:r>
             <w:r>
-              <w:t>5fi</w:t>
-            </w:r>
-          </w:p>
-        </w:tc>
-        <w:tc>
-          <w:tcPr>
-            <w:tcW w:w="2415" w:type="dxa"/>
+              <w:t>{{month}}</w:t>
+            </w:r>
+          </w:p>
+        </w:tc>
+        <w:tc>
+          <w:tcPr>
+            <w:tcW w:w="2410" w:type="dxa"/>
             <w:shd w:val="clear" w:color="auto" w:fill="auto"/>
             <w:tcMar>
               <w:top w:w="100" w:type="dxa"/>
@@ -154,7 +154,7 @@
         </w:tc>
         <w:tc>
           <w:tcPr>
-            <w:tcW w:w="2610" w:type="dxa"/>
+            <w:tcW w:w="2126" w:type="dxa"/>
             <w:shd w:val="clear" w:color="auto" w:fill="auto"/>
             <w:tcMar>
               <w:top w:w="100" w:type="dxa"/>
@@ -182,7 +182,7 @@
         </w:tc>
         <w:tc>
           <w:tcPr>
-            <w:tcW w:w="1995" w:type="dxa"/>
+            <w:tcW w:w="1857" w:type="dxa"/>
             <w:shd w:val="clear" w:color="auto" w:fill="auto"/>
             <w:tcMar>
               <w:top w:w="100" w:type="dxa"/>
@@ -212,24 +212,24 @@
       <w:tr>
         <w:tc>
           <w:tcPr>
-            <w:tcW w:w="2340" w:type="dxa"/>
-            <w:shd w:val="clear" w:color="auto" w:fill="auto"/>
-            <w:tcMar>
-              <w:top w:w="100" w:type="dxa"/>
-              <w:left w:w="100" w:type="dxa"/>
-              <w:bottom w:w="100" w:type="dxa"/>
-              <w:right w:w="100" w:type="dxa"/>
-            </w:tcMar>
-          </w:tcPr>
-          <w:p>
-            <w:r>
-              <w:t>Total Takings</w:t>
-            </w:r>
-          </w:p>
-        </w:tc>
-        <w:tc>
-          <w:tcPr>
-            <w:tcW w:w="2415" w:type="dxa"/>
+            <w:tcW w:w="2967" w:type="dxa"/>
+            <w:shd w:val="clear" w:color="auto" w:fill="auto"/>
+            <w:tcMar>
+              <w:top w:w="100" w:type="dxa"/>
+              <w:left w:w="100" w:type="dxa"/>
+              <w:bottom w:w="100" w:type="dxa"/>
+              <w:right w:w="100" w:type="dxa"/>
+            </w:tcMar>
+          </w:tcPr>
+          <w:p>
+            <w:r>
+              <w:t>Total Monthly Takings</w:t>
+            </w:r>
+          </w:p>
+        </w:tc>
+        <w:tc>
+          <w:tcPr>
+            <w:tcW w:w="2410" w:type="dxa"/>
             <w:shd w:val="clear" w:color="auto" w:fill="auto"/>
             <w:tcMar>
               <w:top w:w="100" w:type="dxa"/>
@@ -251,16 +251,13 @@
               <w:spacing w:line="240" w:lineRule="auto"/>
             </w:pPr>
             <w:r>
-              <w:t>{{</w:t>
-            </w:r>
-            <w:r>
-              <w:t>tot_takings_t}}</w:t>
-            </w:r>
-          </w:p>
-        </w:tc>
-        <w:tc>
-          <w:tcPr>
-            <w:tcW w:w="2610" w:type="dxa"/>
+              <w:t>{{tot_takings_t}}</w:t>
+            </w:r>
+          </w:p>
+        </w:tc>
+        <w:tc>
+          <w:tcPr>
+            <w:tcW w:w="2126" w:type="dxa"/>
             <w:shd w:val="clear" w:color="auto" w:fill="auto"/>
             <w:tcMar>
               <w:top w:w="100" w:type="dxa"/>
@@ -277,7 +274,7 @@
         </w:tc>
         <w:tc>
           <w:tcPr>
-            <w:tcW w:w="1995" w:type="dxa"/>
+            <w:tcW w:w="1857" w:type="dxa"/>
             <w:shd w:val="clear" w:color="auto" w:fill="auto"/>
             <w:tcMar>
               <w:top w:w="100" w:type="dxa"/>
@@ -310,24 +307,24 @@
       <w:tr>
         <w:tc>
           <w:tcPr>
-            <w:tcW w:w="2340" w:type="dxa"/>
-            <w:shd w:val="clear" w:color="auto" w:fill="auto"/>
-            <w:tcMar>
-              <w:top w:w="100" w:type="dxa"/>
-              <w:left w:w="100" w:type="dxa"/>
-              <w:bottom w:w="100" w:type="dxa"/>
-              <w:right w:w="100" w:type="dxa"/>
-            </w:tcMar>
-          </w:tcPr>
-          <w:p>
-            <w:r>
-              <w:t>Retail %</w:t>
-            </w:r>
-          </w:p>
-        </w:tc>
-        <w:tc>
-          <w:tcPr>
-            <w:tcW w:w="2415" w:type="dxa"/>
+            <w:tcW w:w="2967" w:type="dxa"/>
+            <w:shd w:val="clear" w:color="auto" w:fill="auto"/>
+            <w:tcMar>
+              <w:top w:w="100" w:type="dxa"/>
+              <w:left w:w="100" w:type="dxa"/>
+              <w:bottom w:w="100" w:type="dxa"/>
+              <w:right w:w="100" w:type="dxa"/>
+            </w:tcMar>
+          </w:tcPr>
+          <w:p>
+            <w:r>
+              <w:t>Retail For The Month $</w:t>
+            </w:r>
+          </w:p>
+        </w:tc>
+        <w:tc>
+          <w:tcPr>
+            <w:tcW w:w="2410" w:type="dxa"/>
             <w:shd w:val="clear" w:color="auto" w:fill="auto"/>
             <w:tcMar>
               <w:top w:w="100" w:type="dxa"/>
@@ -349,45 +346,45 @@
               <w:spacing w:line="240" w:lineRule="auto"/>
             </w:pPr>
             <w:r>
-              <w:t>{{retail_perc_t}}</w:t>
-            </w:r>
-          </w:p>
-        </w:tc>
-        <w:tc>
-          <w:tcPr>
-            <w:tcW w:w="2610" w:type="dxa"/>
-            <w:shd w:val="clear" w:color="auto" w:fill="auto"/>
-            <w:tcMar>
-              <w:top w:w="100" w:type="dxa"/>
-              <w:left w:w="100" w:type="dxa"/>
-              <w:bottom w:w="100" w:type="dxa"/>
-              <w:right w:w="100" w:type="dxa"/>
-            </w:tcMar>
-          </w:tcPr>
-          <w:p>
-            <w:r>
-              <w:t>{{retail_perc_a}}</w:t>
-            </w:r>
-          </w:p>
-        </w:tc>
-        <w:tc>
-          <w:tcPr>
-            <w:tcW w:w="1995" w:type="dxa"/>
-            <w:shd w:val="clear" w:color="auto" w:fill="auto"/>
-            <w:tcMar>
-              <w:top w:w="100" w:type="dxa"/>
-              <w:left w:w="100" w:type="dxa"/>
-              <w:bottom w:w="100" w:type="dxa"/>
-              <w:right w:w="100" w:type="dxa"/>
-            </w:tcMar>
-          </w:tcPr>
-          <w:p>
-            <w:pPr>
-              <w:widowControl w:val="0"/>
-              <w:spacing w:line="240" w:lineRule="auto"/>
-            </w:pPr>
-            <w:r>
-              <w:t>{{retaild_perc_r}}</w:t>
+              <w:t>{{retail_t}}</w:t>
+            </w:r>
+          </w:p>
+        </w:tc>
+        <w:tc>
+          <w:tcPr>
+            <w:tcW w:w="2126" w:type="dxa"/>
+            <w:shd w:val="clear" w:color="auto" w:fill="auto"/>
+            <w:tcMar>
+              <w:top w:w="100" w:type="dxa"/>
+              <w:left w:w="100" w:type="dxa"/>
+              <w:bottom w:w="100" w:type="dxa"/>
+              <w:right w:w="100" w:type="dxa"/>
+            </w:tcMar>
+          </w:tcPr>
+          <w:p>
+            <w:r>
+              <w:t>{{retail_a}}</w:t>
+            </w:r>
+          </w:p>
+        </w:tc>
+        <w:tc>
+          <w:tcPr>
+            <w:tcW w:w="1857" w:type="dxa"/>
+            <w:shd w:val="clear" w:color="auto" w:fill="auto"/>
+            <w:tcMar>
+              <w:top w:w="100" w:type="dxa"/>
+              <w:left w:w="100" w:type="dxa"/>
+              <w:bottom w:w="100" w:type="dxa"/>
+              <w:right w:w="100" w:type="dxa"/>
+            </w:tcMar>
+          </w:tcPr>
+          <w:p>
+            <w:pPr>
+              <w:widowControl w:val="0"/>
+              <w:spacing w:line="240" w:lineRule="auto"/>
+            </w:pPr>
+            <w:r>
+              <w:t>{{retail_r}}</w:t>
             </w:r>
           </w:p>
         </w:tc>
@@ -395,24 +392,24 @@
       <w:tr>
         <w:tc>
           <w:tcPr>
-            <w:tcW w:w="2340" w:type="dxa"/>
-            <w:shd w:val="clear" w:color="auto" w:fill="auto"/>
-            <w:tcMar>
-              <w:top w:w="100" w:type="dxa"/>
-              <w:left w:w="100" w:type="dxa"/>
-              <w:bottom w:w="100" w:type="dxa"/>
-              <w:right w:w="100" w:type="dxa"/>
-            </w:tcMar>
-          </w:tcPr>
-          <w:p>
-            <w:r>
-              <w:t>Client Visits</w:t>
-            </w:r>
-          </w:p>
-        </w:tc>
-        <w:tc>
-          <w:tcPr>
-            <w:tcW w:w="2415" w:type="dxa"/>
+            <w:tcW w:w="2967" w:type="dxa"/>
+            <w:shd w:val="clear" w:color="auto" w:fill="auto"/>
+            <w:tcMar>
+              <w:top w:w="100" w:type="dxa"/>
+              <w:left w:w="100" w:type="dxa"/>
+              <w:bottom w:w="100" w:type="dxa"/>
+              <w:right w:w="100" w:type="dxa"/>
+            </w:tcMar>
+          </w:tcPr>
+          <w:p>
+            <w:r>
+              <w:t>Wage Bill For The Month $</w:t>
+            </w:r>
+          </w:p>
+        </w:tc>
+        <w:tc>
+          <w:tcPr>
+            <w:tcW w:w="2410" w:type="dxa"/>
             <w:shd w:val="clear" w:color="auto" w:fill="auto"/>
             <w:tcMar>
               <w:top w:w="100" w:type="dxa"/>
@@ -434,49 +431,49 @@
               <w:spacing w:line="240" w:lineRule="auto"/>
             </w:pPr>
             <w:r>
-              <w:t>{{client_visits_t}}</w:t>
-            </w:r>
-          </w:p>
-        </w:tc>
-        <w:tc>
-          <w:tcPr>
-            <w:tcW w:w="2610" w:type="dxa"/>
-            <w:shd w:val="clear" w:color="auto" w:fill="auto"/>
-            <w:tcMar>
-              <w:top w:w="100" w:type="dxa"/>
-              <w:left w:w="100" w:type="dxa"/>
-              <w:bottom w:w="100" w:type="dxa"/>
-              <w:right w:w="100" w:type="dxa"/>
-            </w:tcMar>
-          </w:tcPr>
-          <w:p>
-            <w:pPr>
-              <w:widowControl w:val="0"/>
-              <w:spacing w:line="240" w:lineRule="auto"/>
-            </w:pPr>
-            <w:r>
-              <w:t>{{client_visits_a}}</w:t>
-            </w:r>
-          </w:p>
-        </w:tc>
-        <w:tc>
-          <w:tcPr>
-            <w:tcW w:w="1995" w:type="dxa"/>
-            <w:shd w:val="clear" w:color="auto" w:fill="auto"/>
-            <w:tcMar>
-              <w:top w:w="100" w:type="dxa"/>
-              <w:left w:w="100" w:type="dxa"/>
-              <w:bottom w:w="100" w:type="dxa"/>
-              <w:right w:w="100" w:type="dxa"/>
-            </w:tcMar>
-          </w:tcPr>
-          <w:p>
-            <w:pPr>
-              <w:widowControl w:val="0"/>
-              <w:spacing w:line="240" w:lineRule="auto"/>
-            </w:pPr>
-            <w:r>
-              <w:t>{{client_visits_r}}</w:t>
+              <w:t>{{wage_bill_t}}</w:t>
+            </w:r>
+          </w:p>
+        </w:tc>
+        <w:tc>
+          <w:tcPr>
+            <w:tcW w:w="2126" w:type="dxa"/>
+            <w:shd w:val="clear" w:color="auto" w:fill="auto"/>
+            <w:tcMar>
+              <w:top w:w="100" w:type="dxa"/>
+              <w:left w:w="100" w:type="dxa"/>
+              <w:bottom w:w="100" w:type="dxa"/>
+              <w:right w:w="100" w:type="dxa"/>
+            </w:tcMar>
+          </w:tcPr>
+          <w:p>
+            <w:pPr>
+              <w:widowControl w:val="0"/>
+              <w:spacing w:line="240" w:lineRule="auto"/>
+            </w:pPr>
+            <w:r>
+              <w:t>{{wage_bill_a}}</w:t>
+            </w:r>
+          </w:p>
+        </w:tc>
+        <w:tc>
+          <w:tcPr>
+            <w:tcW w:w="1857" w:type="dxa"/>
+            <w:shd w:val="clear" w:color="auto" w:fill="auto"/>
+            <w:tcMar>
+              <w:top w:w="100" w:type="dxa"/>
+              <w:left w:w="100" w:type="dxa"/>
+              <w:bottom w:w="100" w:type="dxa"/>
+              <w:right w:w="100" w:type="dxa"/>
+            </w:tcMar>
+          </w:tcPr>
+          <w:p>
+            <w:pPr>
+              <w:widowControl w:val="0"/>
+              <w:spacing w:line="240" w:lineRule="auto"/>
+            </w:pPr>
+            <w:r>
+              <w:t>{{wage_bill_r}}</w:t>
             </w:r>
           </w:p>
         </w:tc>
@@ -484,24 +481,24 @@
       <w:tr>
         <w:tc>
           <w:tcPr>
-            <w:tcW w:w="2340" w:type="dxa"/>
-            <w:shd w:val="clear" w:color="auto" w:fill="auto"/>
-            <w:tcMar>
-              <w:top w:w="100" w:type="dxa"/>
-              <w:left w:w="100" w:type="dxa"/>
-              <w:bottom w:w="100" w:type="dxa"/>
-              <w:right w:w="100" w:type="dxa"/>
-            </w:tcMar>
-          </w:tcPr>
-          <w:p>
-            <w:r>
-              <w:t>New Clients</w:t>
-            </w:r>
-          </w:p>
-        </w:tc>
-        <w:tc>
-          <w:tcPr>
-            <w:tcW w:w="2415" w:type="dxa"/>
+            <w:tcW w:w="2967" w:type="dxa"/>
+            <w:shd w:val="clear" w:color="auto" w:fill="auto"/>
+            <w:tcMar>
+              <w:top w:w="100" w:type="dxa"/>
+              <w:left w:w="100" w:type="dxa"/>
+              <w:bottom w:w="100" w:type="dxa"/>
+              <w:right w:w="100" w:type="dxa"/>
+            </w:tcMar>
+          </w:tcPr>
+          <w:p>
+            <w:r>
+              <w:t>Number of client visits In A Month</w:t>
+            </w:r>
+          </w:p>
+        </w:tc>
+        <w:tc>
+          <w:tcPr>
+            <w:tcW w:w="2410" w:type="dxa"/>
             <w:shd w:val="clear" w:color="auto" w:fill="auto"/>
             <w:tcMar>
               <w:top w:w="100" w:type="dxa"/>
@@ -523,45 +520,63 @@
               <w:spacing w:line="240" w:lineRule="auto"/>
             </w:pPr>
             <w:r>
-              <w:t>{{new_clients_t}}</w:t>
-            </w:r>
-          </w:p>
-        </w:tc>
-        <w:tc>
-          <w:tcPr>
-            <w:tcW w:w="2610" w:type="dxa"/>
-            <w:shd w:val="clear" w:color="auto" w:fill="auto"/>
-            <w:tcMar>
-              <w:top w:w="100" w:type="dxa"/>
-              <w:left w:w="100" w:type="dxa"/>
-              <w:bottom w:w="100" w:type="dxa"/>
-              <w:right w:w="100" w:type="dxa"/>
-            </w:tcMar>
-          </w:tcPr>
-          <w:p>
-            <w:r>
-              <w:t>{{new_clients_a}}</w:t>
-            </w:r>
-          </w:p>
-        </w:tc>
-        <w:tc>
-          <w:tcPr>
-            <w:tcW w:w="1995" w:type="dxa"/>
-            <w:shd w:val="clear" w:color="auto" w:fill="auto"/>
-            <w:tcMar>
-              <w:top w:w="100" w:type="dxa"/>
-              <w:left w:w="100" w:type="dxa"/>
-              <w:bottom w:w="100" w:type="dxa"/>
-              <w:right w:w="100" w:type="dxa"/>
-            </w:tcMar>
-          </w:tcPr>
-          <w:p>
-            <w:pPr>
-              <w:widowControl w:val="0"/>
-              <w:spacing w:line="240" w:lineRule="auto"/>
-            </w:pPr>
-            <w:r>
-              <w:t>{{new_clients_r}}</w:t>
+              <w:t>{{</w:t>
+            </w:r>
+            <w:r>
+              <w:t>client_visits_</w:t>
+            </w:r>
+            <w:r>
+              <w:t>t}}</w:t>
+            </w:r>
+          </w:p>
+        </w:tc>
+        <w:tc>
+          <w:tcPr>
+            <w:tcW w:w="2126" w:type="dxa"/>
+            <w:shd w:val="clear" w:color="auto" w:fill="auto"/>
+            <w:tcMar>
+              <w:top w:w="100" w:type="dxa"/>
+              <w:left w:w="100" w:type="dxa"/>
+              <w:bottom w:w="100" w:type="dxa"/>
+              <w:right w:w="100" w:type="dxa"/>
+            </w:tcMar>
+          </w:tcPr>
+          <w:p>
+            <w:r>
+              <w:t>{{</w:t>
+            </w:r>
+            <w:r>
+              <w:t>client_visits_</w:t>
+            </w:r>
+            <w:r>
+              <w:t>a}}</w:t>
+            </w:r>
+          </w:p>
+        </w:tc>
+        <w:tc>
+          <w:tcPr>
+            <w:tcW w:w="1857" w:type="dxa"/>
+            <w:shd w:val="clear" w:color="auto" w:fill="auto"/>
+            <w:tcMar>
+              <w:top w:w="100" w:type="dxa"/>
+              <w:left w:w="100" w:type="dxa"/>
+              <w:bottom w:w="100" w:type="dxa"/>
+              <w:right w:w="100" w:type="dxa"/>
+            </w:tcMar>
+          </w:tcPr>
+          <w:p>
+            <w:pPr>
+              <w:widowControl w:val="0"/>
+              <w:spacing w:line="240" w:lineRule="auto"/>
+            </w:pPr>
+            <w:r>
+              <w:t>{{</w:t>
+            </w:r>
+            <w:r>
+              <w:t>client_visits_</w:t>
+            </w:r>
+            <w:r>
+              <w:t>r}}</w:t>
             </w:r>
           </w:p>
         </w:tc>
@@ -569,24 +584,24 @@
       <w:tr>
         <w:tc>
           <w:tcPr>
-            <w:tcW w:w="2340" w:type="dxa"/>
-            <w:shd w:val="clear" w:color="auto" w:fill="auto"/>
-            <w:tcMar>
-              <w:top w:w="100" w:type="dxa"/>
-              <w:left w:w="100" w:type="dxa"/>
-              <w:bottom w:w="100" w:type="dxa"/>
-              <w:right w:w="100" w:type="dxa"/>
-            </w:tcMar>
-          </w:tcPr>
-          <w:p>
-            <w:r>
-              <w:t>Average Bill</w:t>
-            </w:r>
-          </w:p>
-        </w:tc>
-        <w:tc>
-          <w:tcPr>
-            <w:tcW w:w="2415" w:type="dxa"/>
+            <w:tcW w:w="2967" w:type="dxa"/>
+            <w:shd w:val="clear" w:color="auto" w:fill="auto"/>
+            <w:tcMar>
+              <w:top w:w="100" w:type="dxa"/>
+              <w:left w:w="100" w:type="dxa"/>
+              <w:bottom w:w="100" w:type="dxa"/>
+              <w:right w:w="100" w:type="dxa"/>
+            </w:tcMar>
+          </w:tcPr>
+          <w:p>
+            <w:r>
+              <w:t>Rebooks this Month, %</w:t>
+            </w:r>
+          </w:p>
+        </w:tc>
+        <w:tc>
+          <w:tcPr>
+            <w:tcW w:w="2410" w:type="dxa"/>
             <w:shd w:val="clear" w:color="auto" w:fill="auto"/>
             <w:tcMar>
               <w:top w:w="100" w:type="dxa"/>
@@ -608,45 +623,45 @@
               <w:spacing w:line="240" w:lineRule="auto"/>
             </w:pPr>
             <w:r>
-              <w:t>{{avg_bill_t}}</w:t>
-            </w:r>
-          </w:p>
-        </w:tc>
-        <w:tc>
-          <w:tcPr>
-            <w:tcW w:w="2610" w:type="dxa"/>
-            <w:shd w:val="clear" w:color="auto" w:fill="auto"/>
-            <w:tcMar>
-              <w:top w:w="100" w:type="dxa"/>
-              <w:left w:w="100" w:type="dxa"/>
-              <w:bottom w:w="100" w:type="dxa"/>
-              <w:right w:w="100" w:type="dxa"/>
-            </w:tcMar>
-          </w:tcPr>
-          <w:p>
-            <w:r>
-              <w:t>{{avg_bill_a}}</w:t>
-            </w:r>
-          </w:p>
-        </w:tc>
-        <w:tc>
-          <w:tcPr>
-            <w:tcW w:w="1995" w:type="dxa"/>
-            <w:shd w:val="clear" w:color="auto" w:fill="auto"/>
-            <w:tcMar>
-              <w:top w:w="100" w:type="dxa"/>
-              <w:left w:w="100" w:type="dxa"/>
-              <w:bottom w:w="100" w:type="dxa"/>
-              <w:right w:w="100" w:type="dxa"/>
-            </w:tcMar>
-          </w:tcPr>
-          <w:p>
-            <w:pPr>
-              <w:widowControl w:val="0"/>
-              <w:spacing w:line="240" w:lineRule="auto"/>
-            </w:pPr>
-            <w:r>
-              <w:t>{{avg_bill_r}}</w:t>
+              <w:t>{{rebooks_t}}</w:t>
+            </w:r>
+          </w:p>
+        </w:tc>
+        <w:tc>
+          <w:tcPr>
+            <w:tcW w:w="2126" w:type="dxa"/>
+            <w:shd w:val="clear" w:color="auto" w:fill="auto"/>
+            <w:tcMar>
+              <w:top w:w="100" w:type="dxa"/>
+              <w:left w:w="100" w:type="dxa"/>
+              <w:bottom w:w="100" w:type="dxa"/>
+              <w:right w:w="100" w:type="dxa"/>
+            </w:tcMar>
+          </w:tcPr>
+          <w:p>
+            <w:r>
+              <w:t>{{rebooks_a}}</w:t>
+            </w:r>
+          </w:p>
+        </w:tc>
+        <w:tc>
+          <w:tcPr>
+            <w:tcW w:w="1857" w:type="dxa"/>
+            <w:shd w:val="clear" w:color="auto" w:fill="auto"/>
+            <w:tcMar>
+              <w:top w:w="100" w:type="dxa"/>
+              <w:left w:w="100" w:type="dxa"/>
+              <w:bottom w:w="100" w:type="dxa"/>
+              <w:right w:w="100" w:type="dxa"/>
+            </w:tcMar>
+          </w:tcPr>
+          <w:p>
+            <w:pPr>
+              <w:widowControl w:val="0"/>
+              <w:spacing w:line="240" w:lineRule="auto"/>
+            </w:pPr>
+            <w:r>
+              <w:t>{{rebooks_r}}</w:t>
             </w:r>
           </w:p>
         </w:tc>
@@ -657,76 +672,73 @@
         </w:trPr>
         <w:tc>
           <w:tcPr>
-            <w:tcW w:w="2340" w:type="dxa"/>
-            <w:shd w:val="clear" w:color="auto" w:fill="auto"/>
-            <w:tcMar>
-              <w:top w:w="100" w:type="dxa"/>
-              <w:left w:w="100" w:type="dxa"/>
-              <w:bottom w:w="100" w:type="dxa"/>
-              <w:right w:w="100" w:type="dxa"/>
-            </w:tcMar>
-          </w:tcPr>
-          <w:p>
-            <w:r>
-              <w:t xml:space="preserve">Salon Year </w:t>
-            </w:r>
-            <w:r>
-              <w:t>Takings</w:t>
-            </w:r>
-          </w:p>
-        </w:tc>
-        <w:tc>
-          <w:tcPr>
-            <w:tcW w:w="2415" w:type="dxa"/>
-            <w:shd w:val="clear" w:color="auto" w:fill="auto"/>
-            <w:tcMar>
-              <w:top w:w="100" w:type="dxa"/>
-              <w:left w:w="100" w:type="dxa"/>
-              <w:bottom w:w="100" w:type="dxa"/>
-              <w:right w:w="100" w:type="dxa"/>
-            </w:tcMar>
-          </w:tcPr>
-          <w:p>
-            <w:r>
-              <w:t>{{year_takings_t}}</w:t>
-            </w:r>
-          </w:p>
-        </w:tc>
-        <w:tc>
-          <w:tcPr>
-            <w:tcW w:w="2610" w:type="dxa"/>
-            <w:shd w:val="clear" w:color="auto" w:fill="auto"/>
-            <w:tcMar>
-              <w:top w:w="100" w:type="dxa"/>
-              <w:left w:w="100" w:type="dxa"/>
-              <w:bottom w:w="100" w:type="dxa"/>
-              <w:right w:w="100" w:type="dxa"/>
-            </w:tcMar>
-          </w:tcPr>
-          <w:p>
-            <w:r>
-              <w:t>{{year_takings_a}}</w:t>
-            </w:r>
-          </w:p>
-        </w:tc>
-        <w:tc>
-          <w:tcPr>
-            <w:tcW w:w="1995" w:type="dxa"/>
-            <w:shd w:val="clear" w:color="auto" w:fill="auto"/>
-            <w:tcMar>
-              <w:top w:w="100" w:type="dxa"/>
-              <w:left w:w="100" w:type="dxa"/>
-              <w:bottom w:w="100" w:type="dxa"/>
-              <w:right w:w="100" w:type="dxa"/>
-            </w:tcMar>
-          </w:tcPr>
-          <w:p>
-            <w:pPr>
-              <w:widowControl w:val="0"/>
-              <w:spacing w:line="240" w:lineRule="auto"/>
-            </w:pPr>
-            <w:r>
-              <w:t>{{year_takings_r}}</w:t>
+            <w:tcW w:w="2967" w:type="dxa"/>
+            <w:shd w:val="clear" w:color="auto" w:fill="auto"/>
+            <w:tcMar>
+              <w:top w:w="100" w:type="dxa"/>
+              <w:left w:w="100" w:type="dxa"/>
+              <w:bottom w:w="100" w:type="dxa"/>
+              <w:right w:w="100" w:type="dxa"/>
+            </w:tcMar>
+          </w:tcPr>
+          <w:p>
+            <w:r>
+              <w:t>Total client visits (12 months) From Todays Date</w:t>
+            </w:r>
+          </w:p>
+        </w:tc>
+        <w:tc>
+          <w:tcPr>
+            <w:tcW w:w="2410" w:type="dxa"/>
+            <w:shd w:val="clear" w:color="auto" w:fill="auto"/>
+            <w:tcMar>
+              <w:top w:w="100" w:type="dxa"/>
+              <w:left w:w="100" w:type="dxa"/>
+              <w:bottom w:w="100" w:type="dxa"/>
+              <w:right w:w="100" w:type="dxa"/>
+            </w:tcMar>
+          </w:tcPr>
+          <w:p>
+            <w:r>
+              <w:t>{{client_visits_year_t}}</w:t>
+            </w:r>
+          </w:p>
+        </w:tc>
+        <w:tc>
+          <w:tcPr>
+            <w:tcW w:w="2126" w:type="dxa"/>
+            <w:shd w:val="clear" w:color="auto" w:fill="auto"/>
+            <w:tcMar>
+              <w:top w:w="100" w:type="dxa"/>
+              <w:left w:w="100" w:type="dxa"/>
+              <w:bottom w:w="100" w:type="dxa"/>
+              <w:right w:w="100" w:type="dxa"/>
+            </w:tcMar>
+          </w:tcPr>
+          <w:p>
+            <w:r>
+              <w:t>{{client_visits_year_a}}</w:t>
+            </w:r>
+          </w:p>
+        </w:tc>
+        <w:tc>
+          <w:tcPr>
+            <w:tcW w:w="1857" w:type="dxa"/>
+            <w:shd w:val="clear" w:color="auto" w:fill="auto"/>
+            <w:tcMar>
+              <w:top w:w="100" w:type="dxa"/>
+              <w:left w:w="100" w:type="dxa"/>
+              <w:bottom w:w="100" w:type="dxa"/>
+              <w:right w:w="100" w:type="dxa"/>
+            </w:tcMar>
+          </w:tcPr>
+          <w:p>
+            <w:pPr>
+              <w:widowControl w:val="0"/>
+              <w:spacing w:line="240" w:lineRule="auto"/>
+            </w:pPr>
+            <w:r>
+              <w:t>{{client_visits_year_r}}</w:t>
             </w:r>
           </w:p>
         </w:tc>
@@ -734,73 +746,73 @@
       <w:tr>
         <w:tc>
           <w:tcPr>
-            <w:tcW w:w="2340" w:type="dxa"/>
-            <w:shd w:val="clear" w:color="auto" w:fill="auto"/>
-            <w:tcMar>
-              <w:top w:w="100" w:type="dxa"/>
-              <w:left w:w="100" w:type="dxa"/>
-              <w:bottom w:w="100" w:type="dxa"/>
-              <w:right w:w="100" w:type="dxa"/>
-            </w:tcMar>
-          </w:tcPr>
-          <w:p>
-            <w:r>
-              <w:t>Wage %</w:t>
-            </w:r>
-          </w:p>
-        </w:tc>
-        <w:tc>
-          <w:tcPr>
-            <w:tcW w:w="2415" w:type="dxa"/>
-            <w:shd w:val="clear" w:color="auto" w:fill="auto"/>
-            <w:tcMar>
-              <w:top w:w="100" w:type="dxa"/>
-              <w:left w:w="100" w:type="dxa"/>
-              <w:bottom w:w="100" w:type="dxa"/>
-              <w:right w:w="100" w:type="dxa"/>
-            </w:tcMar>
-          </w:tcPr>
-          <w:p>
-            <w:r>
-              <w:t>{{wage_perc_t}}</w:t>
-            </w:r>
-          </w:p>
-        </w:tc>
-        <w:tc>
-          <w:tcPr>
-            <w:tcW w:w="2610" w:type="dxa"/>
-            <w:shd w:val="clear" w:color="auto" w:fill="auto"/>
-            <w:tcMar>
-              <w:top w:w="100" w:type="dxa"/>
-              <w:left w:w="100" w:type="dxa"/>
-              <w:bottom w:w="100" w:type="dxa"/>
-              <w:right w:w="100" w:type="dxa"/>
-            </w:tcMar>
-          </w:tcPr>
-          <w:p>
-            <w:r>
-              <w:t>{{wage_ perc _a}}</w:t>
-            </w:r>
-          </w:p>
-        </w:tc>
-        <w:tc>
-          <w:tcPr>
-            <w:tcW w:w="1995" w:type="dxa"/>
-            <w:shd w:val="clear" w:color="auto" w:fill="auto"/>
-            <w:tcMar>
-              <w:top w:w="100" w:type="dxa"/>
-              <w:left w:w="100" w:type="dxa"/>
-              <w:bottom w:w="100" w:type="dxa"/>
-              <w:right w:w="100" w:type="dxa"/>
-            </w:tcMar>
-          </w:tcPr>
-          <w:p>
-            <w:pPr>
-              <w:widowControl w:val="0"/>
-              <w:spacing w:line="240" w:lineRule="auto"/>
-            </w:pPr>
-            <w:r>
-              <w:t>{{wage_ perc _r}}</w:t>
+            <w:tcW w:w="2967" w:type="dxa"/>
+            <w:shd w:val="clear" w:color="auto" w:fill="auto"/>
+            <w:tcMar>
+              <w:top w:w="100" w:type="dxa"/>
+              <w:left w:w="100" w:type="dxa"/>
+              <w:bottom w:w="100" w:type="dxa"/>
+              <w:right w:w="100" w:type="dxa"/>
+            </w:tcMar>
+          </w:tcPr>
+          <w:p>
+            <w:r>
+              <w:t>Total individual clients (12 months) From Todays Date</w:t>
+            </w:r>
+          </w:p>
+        </w:tc>
+        <w:tc>
+          <w:tcPr>
+            <w:tcW w:w="2410" w:type="dxa"/>
+            <w:shd w:val="clear" w:color="auto" w:fill="auto"/>
+            <w:tcMar>
+              <w:top w:w="100" w:type="dxa"/>
+              <w:left w:w="100" w:type="dxa"/>
+              <w:bottom w:w="100" w:type="dxa"/>
+              <w:right w:w="100" w:type="dxa"/>
+            </w:tcMar>
+          </w:tcPr>
+          <w:p>
+            <w:r>
+              <w:t>{{individual_clients_year_t}}</w:t>
+            </w:r>
+          </w:p>
+        </w:tc>
+        <w:tc>
+          <w:tcPr>
+            <w:tcW w:w="2126" w:type="dxa"/>
+            <w:shd w:val="clear" w:color="auto" w:fill="auto"/>
+            <w:tcMar>
+              <w:top w:w="100" w:type="dxa"/>
+              <w:left w:w="100" w:type="dxa"/>
+              <w:bottom w:w="100" w:type="dxa"/>
+              <w:right w:w="100" w:type="dxa"/>
+            </w:tcMar>
+          </w:tcPr>
+          <w:p>
+            <w:r>
+              <w:t>{{individual_clients_year_a}}</w:t>
+            </w:r>
+          </w:p>
+        </w:tc>
+        <w:tc>
+          <w:tcPr>
+            <w:tcW w:w="1857" w:type="dxa"/>
+            <w:shd w:val="clear" w:color="auto" w:fill="auto"/>
+            <w:tcMar>
+              <w:top w:w="100" w:type="dxa"/>
+              <w:left w:w="100" w:type="dxa"/>
+              <w:bottom w:w="100" w:type="dxa"/>
+              <w:right w:w="100" w:type="dxa"/>
+            </w:tcMar>
+          </w:tcPr>
+          <w:p>
+            <w:pPr>
+              <w:widowControl w:val="0"/>
+              <w:spacing w:line="240" w:lineRule="auto"/>
+            </w:pPr>
+            <w:r>
+              <w:t>{{individual_clients_year_r}}</w:t>
             </w:r>
           </w:p>
         </w:tc>
@@ -808,24 +820,24 @@
       <w:tr>
         <w:tc>
           <w:tcPr>
-            <w:tcW w:w="2340" w:type="dxa"/>
-            <w:shd w:val="clear" w:color="auto" w:fill="auto"/>
-            <w:tcMar>
-              <w:top w:w="100" w:type="dxa"/>
-              <w:left w:w="100" w:type="dxa"/>
-              <w:bottom w:w="100" w:type="dxa"/>
-              <w:right w:w="100" w:type="dxa"/>
-            </w:tcMar>
-          </w:tcPr>
-          <w:p>
-            <w:r>
-              <w:t>Total clients in database</w:t>
-            </w:r>
-          </w:p>
-        </w:tc>
-        <w:tc>
-          <w:tcPr>
-            <w:tcW w:w="2415" w:type="dxa"/>
+            <w:tcW w:w="2967" w:type="dxa"/>
+            <w:shd w:val="clear" w:color="auto" w:fill="auto"/>
+            <w:tcMar>
+              <w:top w:w="100" w:type="dxa"/>
+              <w:left w:w="100" w:type="dxa"/>
+              <w:bottom w:w="100" w:type="dxa"/>
+              <w:right w:w="100" w:type="dxa"/>
+            </w:tcMar>
+          </w:tcPr>
+          <w:p>
+            <w:r>
+              <w:t>Number New clients this month</w:t>
+            </w:r>
+          </w:p>
+        </w:tc>
+        <w:tc>
+          <w:tcPr>
+            <w:tcW w:w="2410" w:type="dxa"/>
             <w:shd w:val="clear" w:color="auto" w:fill="auto"/>
             <w:tcMar>
               <w:top w:w="100" w:type="dxa"/>
@@ -847,49 +859,49 @@
               <w:spacing w:line="240" w:lineRule="auto"/>
             </w:pPr>
             <w:r>
-              <w:t>{{clients_in_db_t}}</w:t>
-            </w:r>
-          </w:p>
-        </w:tc>
-        <w:tc>
-          <w:tcPr>
-            <w:tcW w:w="2610" w:type="dxa"/>
-            <w:shd w:val="clear" w:color="auto" w:fill="auto"/>
-            <w:tcMar>
-              <w:top w:w="100" w:type="dxa"/>
-              <w:left w:w="100" w:type="dxa"/>
-              <w:bottom w:w="100" w:type="dxa"/>
-              <w:right w:w="100" w:type="dxa"/>
-            </w:tcMar>
-          </w:tcPr>
-          <w:p>
-            <w:pPr>
-              <w:widowControl w:val="0"/>
-              <w:spacing w:line="240" w:lineRule="auto"/>
-            </w:pPr>
-            <w:r>
-              <w:t>{{clients_in_db_a}}</w:t>
-            </w:r>
-          </w:p>
-        </w:tc>
-        <w:tc>
-          <w:tcPr>
-            <w:tcW w:w="1995" w:type="dxa"/>
-            <w:shd w:val="clear" w:color="auto" w:fill="auto"/>
-            <w:tcMar>
-              <w:top w:w="100" w:type="dxa"/>
-              <w:left w:w="100" w:type="dxa"/>
-              <w:bottom w:w="100" w:type="dxa"/>
-              <w:right w:w="100" w:type="dxa"/>
-            </w:tcMar>
-          </w:tcPr>
-          <w:p>
-            <w:pPr>
-              <w:widowControl w:val="0"/>
-              <w:spacing w:line="240" w:lineRule="auto"/>
-            </w:pPr>
-            <w:r>
-              <w:t>{{clients_in_db_r}}</w:t>
+              <w:t>{{new_clients_t}}</w:t>
+            </w:r>
+          </w:p>
+        </w:tc>
+        <w:tc>
+          <w:tcPr>
+            <w:tcW w:w="2126" w:type="dxa"/>
+            <w:shd w:val="clear" w:color="auto" w:fill="auto"/>
+            <w:tcMar>
+              <w:top w:w="100" w:type="dxa"/>
+              <w:left w:w="100" w:type="dxa"/>
+              <w:bottom w:w="100" w:type="dxa"/>
+              <w:right w:w="100" w:type="dxa"/>
+            </w:tcMar>
+          </w:tcPr>
+          <w:p>
+            <w:pPr>
+              <w:widowControl w:val="0"/>
+              <w:spacing w:line="240" w:lineRule="auto"/>
+            </w:pPr>
+            <w:r>
+              <w:t>{{new_clients_a}}</w:t>
+            </w:r>
+          </w:p>
+        </w:tc>
+        <w:tc>
+          <w:tcPr>
+            <w:tcW w:w="1857" w:type="dxa"/>
+            <w:shd w:val="clear" w:color="auto" w:fill="auto"/>
+            <w:tcMar>
+              <w:top w:w="100" w:type="dxa"/>
+              <w:left w:w="100" w:type="dxa"/>
+              <w:bottom w:w="100" w:type="dxa"/>
+              <w:right w:w="100" w:type="dxa"/>
+            </w:tcMar>
+          </w:tcPr>
+          <w:p>
+            <w:pPr>
+              <w:widowControl w:val="0"/>
+              <w:spacing w:line="240" w:lineRule="auto"/>
+            </w:pPr>
+            <w:r>
+              <w:t>{{new_clients_r}}</w:t>
             </w:r>
           </w:p>
         </w:tc>
@@ -897,162 +909,78 @@
       <w:tr>
         <w:tc>
           <w:tcPr>
-            <w:tcW w:w="2340" w:type="dxa"/>
-            <w:shd w:val="clear" w:color="auto" w:fill="auto"/>
-            <w:tcMar>
-              <w:top w:w="100" w:type="dxa"/>
-              <w:left w:w="100" w:type="dxa"/>
-              <w:bottom w:w="100" w:type="dxa"/>
-              <w:right w:w="100" w:type="dxa"/>
-            </w:tcMar>
-          </w:tcPr>
-          <w:p>
-            <w:r>
-              <w:t>Average client visits per year</w:t>
-            </w:r>
-          </w:p>
-        </w:tc>
-        <w:tc>
-          <w:tcPr>
-            <w:tcW w:w="2415" w:type="dxa"/>
-            <w:shd w:val="clear" w:color="auto" w:fill="auto"/>
-            <w:tcMar>
-              <w:top w:w="100" w:type="dxa"/>
-              <w:left w:w="100" w:type="dxa"/>
-              <w:bottom w:w="100" w:type="dxa"/>
-              <w:right w:w="100" w:type="dxa"/>
-            </w:tcMar>
-          </w:tcPr>
-          <w:p>
-            <w:r>
-              <w:t>{{avg_client_visits_year_t}}</w:t>
-            </w:r>
-          </w:p>
-        </w:tc>
-        <w:tc>
-          <w:tcPr>
-            <w:tcW w:w="2610" w:type="dxa"/>
-            <w:shd w:val="clear" w:color="auto" w:fill="auto"/>
-            <w:tcMar>
-              <w:top w:w="100" w:type="dxa"/>
-              <w:left w:w="100" w:type="dxa"/>
-              <w:bottom w:w="100" w:type="dxa"/>
-              <w:right w:w="100" w:type="dxa"/>
-            </w:tcMar>
-          </w:tcPr>
-          <w:p>
-            <w:r>
-              <w:t>{{avg_client_visits_year_a}}</w:t>
-            </w:r>
-          </w:p>
-        </w:tc>
-        <w:tc>
-          <w:tcPr>
-            <w:tcW w:w="1995" w:type="dxa"/>
-            <w:shd w:val="clear" w:color="auto" w:fill="auto"/>
-            <w:tcMar>
-              <w:top w:w="100" w:type="dxa"/>
-              <w:left w:w="100" w:type="dxa"/>
-              <w:bottom w:w="100" w:type="dxa"/>
-              <w:right w:w="100" w:type="dxa"/>
-            </w:tcMar>
-          </w:tcPr>
-          <w:p>
-            <w:pPr>
-              <w:widowControl w:val="0"/>
-              <w:spacing w:line="240" w:lineRule="auto"/>
-            </w:pPr>
-            <w:r>
-              <w:t>{{avg_client_visits_year_r}}</w:t>
-            </w:r>
-          </w:p>
-        </w:tc>
-      </w:tr>
-      <w:tr>
-        <w:tc>
-          <w:tcPr>
-            <w:tcW w:w="2340" w:type="dxa"/>
-            <w:shd w:val="clear" w:color="auto" w:fill="auto"/>
-            <w:tcMar>
-              <w:top w:w="100" w:type="dxa"/>
-              <w:left w:w="100" w:type="dxa"/>
-              <w:bottom w:w="100" w:type="dxa"/>
-              <w:right w:w="100" w:type="dxa"/>
-            </w:tcMar>
-          </w:tcPr>
-          <w:p>
-            <w:r>
-              <w:t>Weeks between appointments</w:t>
-            </w:r>
-          </w:p>
-        </w:tc>
-        <w:tc>
-          <w:tcPr>
-            <w:tcW w:w="2415" w:type="dxa"/>
-            <w:shd w:val="clear" w:color="auto" w:fill="auto"/>
-            <w:tcMar>
-              <w:top w:w="100" w:type="dxa"/>
-              <w:left w:w="100" w:type="dxa"/>
-              <w:bottom w:w="100" w:type="dxa"/>
-              <w:right w:w="100" w:type="dxa"/>
-            </w:tcMar>
-          </w:tcPr>
-          <w:p>
-            <w:r>
-              <w:t>{{weeks_between_appts_t}}</w:t>
-            </w:r>
-          </w:p>
-        </w:tc>
-        <w:tc>
-          <w:tcPr>
-            <w:tcW w:w="2610" w:type="dxa"/>
-            <w:shd w:val="clear" w:color="auto" w:fill="auto"/>
-            <w:tcMar>
-              <w:top w:w="100" w:type="dxa"/>
-              <w:left w:w="100" w:type="dxa"/>
-              <w:bottom w:w="100" w:type="dxa"/>
-              <w:right w:w="100" w:type="dxa"/>
-            </w:tcMar>
-          </w:tcPr>
-          <w:p>
-            <w:r>
-              <w:t>{{weeks_between_appts_a}}</w:t>
-            </w:r>
-          </w:p>
-        </w:tc>
-        <w:tc>
-          <w:tcPr>
-            <w:tcW w:w="1995" w:type="dxa"/>
-            <w:shd w:val="clear" w:color="auto" w:fill="auto"/>
-            <w:tcMar>
-              <w:top w:w="100" w:type="dxa"/>
-              <w:left w:w="100" w:type="dxa"/>
-              <w:bottom w:w="100" w:type="dxa"/>
-              <w:right w:w="100" w:type="dxa"/>
-            </w:tcMar>
-          </w:tcPr>
-          <w:p>
-            <w:pPr>
-              <w:widowControl w:val="0"/>
-              <w:spacing w:line="240" w:lineRule="auto"/>
-            </w:pPr>
-            <w:r>
-              <w:t>{{weeks_between_appts_r}}</w:t>
+            <w:tcW w:w="2967" w:type="dxa"/>
+            <w:shd w:val="clear" w:color="auto" w:fill="auto"/>
+            <w:tcMar>
+              <w:top w:w="100" w:type="dxa"/>
+              <w:left w:w="100" w:type="dxa"/>
+              <w:bottom w:w="100" w:type="dxa"/>
+              <w:right w:w="100" w:type="dxa"/>
+            </w:tcMar>
+          </w:tcPr>
+          <w:p>
+            <w:r>
+              <w:t>Total Clients In Database</w:t>
+            </w:r>
+          </w:p>
+        </w:tc>
+        <w:tc>
+          <w:tcPr>
+            <w:tcW w:w="2410" w:type="dxa"/>
+            <w:shd w:val="clear" w:color="auto" w:fill="auto"/>
+            <w:tcMar>
+              <w:top w:w="100" w:type="dxa"/>
+              <w:left w:w="100" w:type="dxa"/>
+              <w:bottom w:w="100" w:type="dxa"/>
+              <w:right w:w="100" w:type="dxa"/>
+            </w:tcMar>
+          </w:tcPr>
+          <w:p>
+            <w:r>
+              <w:t>{{clients_in_db_t}}</w:t>
+            </w:r>
+          </w:p>
+        </w:tc>
+        <w:tc>
+          <w:tcPr>
+            <w:tcW w:w="2126" w:type="dxa"/>
+            <w:shd w:val="clear" w:color="auto" w:fill="auto"/>
+            <w:tcMar>
+              <w:top w:w="100" w:type="dxa"/>
+              <w:left w:w="100" w:type="dxa"/>
+              <w:bottom w:w="100" w:type="dxa"/>
+              <w:right w:w="100" w:type="dxa"/>
+            </w:tcMar>
+          </w:tcPr>
+          <w:p>
+            <w:r>
+              <w:t>{{clients_in_db_a}}</w:t>
+            </w:r>
+          </w:p>
+        </w:tc>
+        <w:tc>
+          <w:tcPr>
+            <w:tcW w:w="1857" w:type="dxa"/>
+            <w:shd w:val="clear" w:color="auto" w:fill="auto"/>
+            <w:tcMar>
+              <w:top w:w="100" w:type="dxa"/>
+              <w:left w:w="100" w:type="dxa"/>
+              <w:bottom w:w="100" w:type="dxa"/>
+              <w:right w:w="100" w:type="dxa"/>
+            </w:tcMar>
+          </w:tcPr>
+          <w:p>
+            <w:pPr>
+              <w:widowControl w:val="0"/>
+              <w:spacing w:line="240" w:lineRule="auto"/>
+            </w:pPr>
+            <w:r>
+              <w:t>{{clients_in_db_r}}</w:t>
             </w:r>
           </w:p>
         </w:tc>
       </w:tr>
     </w:tbl>
-    <w:p/>
-    <w:p/>
-    <w:p/>
-    <w:p>
-      <w:r>
-        <w:t>Comments</w:t>
-      </w:r>
-    </w:p>
-    <w:p/>
-    <w:p/>
     <w:p/>
     <w:sectPr>
       <w:pgSz w:w="12240" w:h="15840"/>

</xml_diff>

<commit_message>
Changed calculations to target values
</commit_message>
<xml_diff>
--- a/isaloncoach10/wwwroot/Template.docx
+++ b/isaloncoach10/wwwroot/Template.docx
@@ -204,7 +204,7 @@
               <w:spacing w:line="240" w:lineRule="auto"/>
             </w:pPr>
             <w:r>
-              <w:t>Result up/Down</w:t>
+              <w:t>Result</w:t>
             </w:r>
           </w:p>
         </w:tc>
@@ -520,13 +520,7 @@
               <w:spacing w:line="240" w:lineRule="auto"/>
             </w:pPr>
             <w:r>
-              <w:t>{{</w:t>
-            </w:r>
-            <w:r>
-              <w:t>client_visits_</w:t>
-            </w:r>
-            <w:r>
-              <w:t>t}}</w:t>
+              <w:t>{{client_visits_t}}</w:t>
             </w:r>
           </w:p>
         </w:tc>
@@ -543,13 +537,7 @@
           </w:tcPr>
           <w:p>
             <w:r>
-              <w:t>{{</w:t>
-            </w:r>
-            <w:r>
-              <w:t>client_visits_</w:t>
-            </w:r>
-            <w:r>
-              <w:t>a}}</w:t>
+              <w:t>{{client_visits_a}}</w:t>
             </w:r>
           </w:p>
         </w:tc>
@@ -570,13 +558,7 @@
               <w:spacing w:line="240" w:lineRule="auto"/>
             </w:pPr>
             <w:r>
-              <w:t>{{</w:t>
-            </w:r>
-            <w:r>
-              <w:t>client_visits_</w:t>
-            </w:r>
-            <w:r>
-              <w:t>r}}</w:t>
+              <w:t>{{client_visits_r}}</w:t>
             </w:r>
           </w:p>
         </w:tc>

</xml_diff>

<commit_message>
Updated font colors / updated calculation logic / removed total clients in database field
</commit_message>
<xml_diff>
--- a/isaloncoach10/wwwroot/Template.docx
+++ b/isaloncoach10/wwwroot/Template.docx
@@ -295,10 +295,13 @@
               </w:pBdr>
               <w:spacing w:line="240" w:lineRule="auto"/>
               <w:rPr>
-                <w:color w:val="FF0000"/>
-              </w:rPr>
-            </w:pPr>
-            <w:r>
+                <w:color w:val="323232"/>
+              </w:rPr>
+            </w:pPr>
+            <w:r>
+              <w:rPr>
+                <w:color w:val="323232"/>
+              </w:rPr>
               <w:t>{{tot_takings_r}}</w:t>
             </w:r>
           </w:p>
@@ -382,8 +385,14 @@
             <w:pPr>
               <w:widowControl w:val="0"/>
               <w:spacing w:line="240" w:lineRule="auto"/>
-            </w:pPr>
-            <w:r>
+              <w:rPr>
+                <w:color w:val="323232"/>
+              </w:rPr>
+            </w:pPr>
+            <w:r>
+              <w:rPr>
+                <w:color w:val="323232"/>
+              </w:rPr>
               <w:t>{{retail_r}}</w:t>
             </w:r>
           </w:p>
@@ -471,8 +480,14 @@
             <w:pPr>
               <w:widowControl w:val="0"/>
               <w:spacing w:line="240" w:lineRule="auto"/>
-            </w:pPr>
-            <w:r>
+              <w:rPr>
+                <w:color w:val="323232"/>
+              </w:rPr>
+            </w:pPr>
+            <w:r>
+              <w:rPr>
+                <w:color w:val="323232"/>
+              </w:rPr>
               <w:t>{{wage_bill_r}}</w:t>
             </w:r>
           </w:p>
@@ -556,8 +571,14 @@
             <w:pPr>
               <w:widowControl w:val="0"/>
               <w:spacing w:line="240" w:lineRule="auto"/>
-            </w:pPr>
-            <w:r>
+              <w:rPr>
+                <w:color w:val="323232"/>
+              </w:rPr>
+            </w:pPr>
+            <w:r>
+              <w:rPr>
+                <w:color w:val="323232"/>
+              </w:rPr>
               <w:t>{{client_visits_r}}</w:t>
             </w:r>
           </w:p>
@@ -641,8 +662,14 @@
             <w:pPr>
               <w:widowControl w:val="0"/>
               <w:spacing w:line="240" w:lineRule="auto"/>
-            </w:pPr>
-            <w:r>
+              <w:rPr>
+                <w:color w:val="323232"/>
+              </w:rPr>
+            </w:pPr>
+            <w:r>
+              <w:rPr>
+                <w:color w:val="323232"/>
+              </w:rPr>
               <w:t>{{rebooks_r}}</w:t>
             </w:r>
           </w:p>
@@ -718,8 +745,14 @@
             <w:pPr>
               <w:widowControl w:val="0"/>
               <w:spacing w:line="240" w:lineRule="auto"/>
-            </w:pPr>
-            <w:r>
+              <w:rPr>
+                <w:color w:val="323232"/>
+              </w:rPr>
+            </w:pPr>
+            <w:r>
+              <w:rPr>
+                <w:color w:val="323232"/>
+              </w:rPr>
               <w:t>{{client_visits_year_r}}</w:t>
             </w:r>
           </w:p>
@@ -792,8 +825,14 @@
             <w:pPr>
               <w:widowControl w:val="0"/>
               <w:spacing w:line="240" w:lineRule="auto"/>
-            </w:pPr>
-            <w:r>
+              <w:rPr>
+                <w:color w:val="323232"/>
+              </w:rPr>
+            </w:pPr>
+            <w:r>
+              <w:rPr>
+                <w:color w:val="323232"/>
+              </w:rPr>
               <w:t>{{individual_clients_year_r}}</w:t>
             </w:r>
           </w:p>
@@ -881,8 +920,14 @@
             <w:pPr>
               <w:widowControl w:val="0"/>
               <w:spacing w:line="240" w:lineRule="auto"/>
-            </w:pPr>
-            <w:r>
+              <w:rPr>
+                <w:color w:val="323232"/>
+              </w:rPr>
+            </w:pPr>
+            <w:r>
+              <w:rPr>
+                <w:color w:val="323232"/>
+              </w:rPr>
               <w:t>{{new_clients_r}}</w:t>
             </w:r>
           </w:p>
@@ -902,7 +947,7 @@
           </w:tcPr>
           <w:p>
             <w:r>
-              <w:t>Total Clients In Database</w:t>
+              <w:t>Wage, %</w:t>
             </w:r>
           </w:p>
         </w:tc>
@@ -919,7 +964,7 @@
           </w:tcPr>
           <w:p>
             <w:r>
-              <w:t>{{clients_in_db_t}}</w:t>
+              <w:t>{{wage_percent_t}}</w:t>
             </w:r>
           </w:p>
         </w:tc>
@@ -936,7 +981,7 @@
           </w:tcPr>
           <w:p>
             <w:r>
-              <w:t>{{clients_in_db_a}}</w:t>
+              <w:t>{{wage_percent_a}}</w:t>
             </w:r>
           </w:p>
         </w:tc>
@@ -955,9 +1000,415 @@
             <w:pPr>
               <w:widowControl w:val="0"/>
               <w:spacing w:line="240" w:lineRule="auto"/>
-            </w:pPr>
-            <w:r>
-              <w:t>{{clients_in_db_r}}</w:t>
+              <w:rPr>
+                <w:color w:val="323232"/>
+              </w:rPr>
+            </w:pPr>
+            <w:r>
+              <w:rPr>
+                <w:color w:val="323232"/>
+              </w:rPr>
+              <w:t>{{wage_percent_r}}</w:t>
+            </w:r>
+          </w:p>
+        </w:tc>
+      </w:tr>
+      <w:tr>
+        <w:tc>
+          <w:tcPr>
+            <w:tcW w:w="2967" w:type="dxa"/>
+            <w:shd w:val="clear" w:color="auto" w:fill="auto"/>
+            <w:tcMar>
+              <w:top w:w="100" w:type="dxa"/>
+              <w:left w:w="100" w:type="dxa"/>
+              <w:bottom w:w="100" w:type="dxa"/>
+              <w:right w:w="100" w:type="dxa"/>
+            </w:tcMar>
+          </w:tcPr>
+          <w:p>
+            <w:r>
+              <w:t>Retail, %</w:t>
+            </w:r>
+          </w:p>
+        </w:tc>
+        <w:tc>
+          <w:tcPr>
+            <w:tcW w:w="2410" w:type="dxa"/>
+            <w:shd w:val="clear" w:color="auto" w:fill="auto"/>
+            <w:tcMar>
+              <w:top w:w="100" w:type="dxa"/>
+              <w:left w:w="100" w:type="dxa"/>
+              <w:bottom w:w="100" w:type="dxa"/>
+              <w:right w:w="100" w:type="dxa"/>
+            </w:tcMar>
+          </w:tcPr>
+          <w:p>
+            <w:r>
+              <w:t>{{retail_percent_t}}</w:t>
+            </w:r>
+          </w:p>
+        </w:tc>
+        <w:tc>
+          <w:tcPr>
+            <w:tcW w:w="2126" w:type="dxa"/>
+            <w:shd w:val="clear" w:color="auto" w:fill="auto"/>
+            <w:tcMar>
+              <w:top w:w="100" w:type="dxa"/>
+              <w:left w:w="100" w:type="dxa"/>
+              <w:bottom w:w="100" w:type="dxa"/>
+              <w:right w:w="100" w:type="dxa"/>
+            </w:tcMar>
+          </w:tcPr>
+          <w:p>
+            <w:r>
+              <w:t>{{retail_percent_a}}</w:t>
+            </w:r>
+          </w:p>
+        </w:tc>
+        <w:tc>
+          <w:tcPr>
+            <w:tcW w:w="1857" w:type="dxa"/>
+            <w:shd w:val="clear" w:color="auto" w:fill="auto"/>
+            <w:tcMar>
+              <w:top w:w="100" w:type="dxa"/>
+              <w:left w:w="100" w:type="dxa"/>
+              <w:bottom w:w="100" w:type="dxa"/>
+              <w:right w:w="100" w:type="dxa"/>
+            </w:tcMar>
+          </w:tcPr>
+          <w:p>
+            <w:pPr>
+              <w:widowControl w:val="0"/>
+              <w:spacing w:line="240" w:lineRule="auto"/>
+              <w:rPr>
+                <w:color w:val="323232"/>
+              </w:rPr>
+            </w:pPr>
+            <w:r>
+              <w:rPr>
+                <w:color w:val="323232"/>
+              </w:rPr>
+              <w:t>{{retail_percent_r}}</w:t>
+            </w:r>
+          </w:p>
+        </w:tc>
+      </w:tr>
+      <w:tr>
+        <w:tc>
+          <w:tcPr>
+            <w:tcW w:w="2967" w:type="dxa"/>
+            <w:shd w:val="clear" w:color="auto" w:fill="auto"/>
+            <w:tcMar>
+              <w:top w:w="100" w:type="dxa"/>
+              <w:left w:w="100" w:type="dxa"/>
+              <w:bottom w:w="100" w:type="dxa"/>
+              <w:right w:w="100" w:type="dxa"/>
+            </w:tcMar>
+          </w:tcPr>
+          <w:p>
+            <w:r>
+              <w:t>Average Bill</w:t>
+            </w:r>
+          </w:p>
+        </w:tc>
+        <w:tc>
+          <w:tcPr>
+            <w:tcW w:w="2410" w:type="dxa"/>
+            <w:shd w:val="clear" w:color="auto" w:fill="auto"/>
+            <w:tcMar>
+              <w:top w:w="100" w:type="dxa"/>
+              <w:left w:w="100" w:type="dxa"/>
+              <w:bottom w:w="100" w:type="dxa"/>
+              <w:right w:w="100" w:type="dxa"/>
+            </w:tcMar>
+          </w:tcPr>
+          <w:p>
+            <w:r>
+              <w:t>{{average_bill_t}}</w:t>
+            </w:r>
+          </w:p>
+        </w:tc>
+        <w:tc>
+          <w:tcPr>
+            <w:tcW w:w="2126" w:type="dxa"/>
+            <w:shd w:val="clear" w:color="auto" w:fill="auto"/>
+            <w:tcMar>
+              <w:top w:w="100" w:type="dxa"/>
+              <w:left w:w="100" w:type="dxa"/>
+              <w:bottom w:w="100" w:type="dxa"/>
+              <w:right w:w="100" w:type="dxa"/>
+            </w:tcMar>
+          </w:tcPr>
+          <w:p>
+            <w:r>
+              <w:t>{{average_bill_a}}</w:t>
+            </w:r>
+          </w:p>
+        </w:tc>
+        <w:tc>
+          <w:tcPr>
+            <w:tcW w:w="1857" w:type="dxa"/>
+            <w:shd w:val="clear" w:color="auto" w:fill="auto"/>
+            <w:tcMar>
+              <w:top w:w="100" w:type="dxa"/>
+              <w:left w:w="100" w:type="dxa"/>
+              <w:bottom w:w="100" w:type="dxa"/>
+              <w:right w:w="100" w:type="dxa"/>
+            </w:tcMar>
+          </w:tcPr>
+          <w:p>
+            <w:pPr>
+              <w:widowControl w:val="0"/>
+              <w:spacing w:line="240" w:lineRule="auto"/>
+              <w:rPr>
+                <w:color w:val="323232"/>
+              </w:rPr>
+            </w:pPr>
+            <w:r>
+              <w:rPr>
+                <w:color w:val="323232"/>
+              </w:rPr>
+              <w:t>{{average_bill_r}}</w:t>
+            </w:r>
+          </w:p>
+        </w:tc>
+      </w:tr>
+      <w:tr>
+        <w:tc>
+          <w:tcPr>
+            <w:tcW w:w="2967" w:type="dxa"/>
+            <w:shd w:val="clear" w:color="auto" w:fill="auto"/>
+            <w:tcMar>
+              <w:top w:w="100" w:type="dxa"/>
+              <w:left w:w="100" w:type="dxa"/>
+              <w:bottom w:w="100" w:type="dxa"/>
+              <w:right w:w="100" w:type="dxa"/>
+            </w:tcMar>
+          </w:tcPr>
+          <w:p>
+            <w:r>
+              <w:t>Total Year Takings, $</w:t>
+            </w:r>
+          </w:p>
+        </w:tc>
+        <w:tc>
+          <w:tcPr>
+            <w:tcW w:w="2410" w:type="dxa"/>
+            <w:shd w:val="clear" w:color="auto" w:fill="auto"/>
+            <w:tcMar>
+              <w:top w:w="100" w:type="dxa"/>
+              <w:left w:w="100" w:type="dxa"/>
+              <w:bottom w:w="100" w:type="dxa"/>
+              <w:right w:w="100" w:type="dxa"/>
+            </w:tcMar>
+          </w:tcPr>
+          <w:p>
+            <w:r>
+              <w:t>{{total_year_takings_t}}</w:t>
+            </w:r>
+          </w:p>
+        </w:tc>
+        <w:tc>
+          <w:tcPr>
+            <w:tcW w:w="2126" w:type="dxa"/>
+            <w:shd w:val="clear" w:color="auto" w:fill="auto"/>
+            <w:tcMar>
+              <w:top w:w="100" w:type="dxa"/>
+              <w:left w:w="100" w:type="dxa"/>
+              <w:bottom w:w="100" w:type="dxa"/>
+              <w:right w:w="100" w:type="dxa"/>
+            </w:tcMar>
+          </w:tcPr>
+          <w:p>
+            <w:r>
+              <w:t>{{total_year_takings_a}}</w:t>
+            </w:r>
+          </w:p>
+        </w:tc>
+        <w:tc>
+          <w:tcPr>
+            <w:tcW w:w="1857" w:type="dxa"/>
+            <w:shd w:val="clear" w:color="auto" w:fill="auto"/>
+            <w:tcMar>
+              <w:top w:w="100" w:type="dxa"/>
+              <w:left w:w="100" w:type="dxa"/>
+              <w:bottom w:w="100" w:type="dxa"/>
+              <w:right w:w="100" w:type="dxa"/>
+            </w:tcMar>
+          </w:tcPr>
+          <w:p>
+            <w:pPr>
+              <w:widowControl w:val="0"/>
+              <w:spacing w:line="240" w:lineRule="auto"/>
+              <w:rPr>
+                <w:color w:val="323232"/>
+              </w:rPr>
+            </w:pPr>
+            <w:r>
+              <w:rPr>
+                <w:color w:val="323232"/>
+              </w:rPr>
+              <w:t>{{total_year_takings_r}}</w:t>
+            </w:r>
+          </w:p>
+        </w:tc>
+      </w:tr>
+      <w:tr>
+        <w:tc>
+          <w:tcPr>
+            <w:tcW w:w="2967" w:type="dxa"/>
+            <w:shd w:val="clear" w:color="auto" w:fill="auto"/>
+            <w:tcMar>
+              <w:top w:w="100" w:type="dxa"/>
+              <w:left w:w="100" w:type="dxa"/>
+              <w:bottom w:w="100" w:type="dxa"/>
+              <w:right w:w="100" w:type="dxa"/>
+            </w:tcMar>
+          </w:tcPr>
+          <w:p>
+            <w:r>
+              <w:t>Average Client Visits Per Year</w:t>
+            </w:r>
+          </w:p>
+        </w:tc>
+        <w:tc>
+          <w:tcPr>
+            <w:tcW w:w="2410" w:type="dxa"/>
+            <w:shd w:val="clear" w:color="auto" w:fill="auto"/>
+            <w:tcMar>
+              <w:top w:w="100" w:type="dxa"/>
+              <w:left w:w="100" w:type="dxa"/>
+              <w:bottom w:w="100" w:type="dxa"/>
+              <w:right w:w="100" w:type="dxa"/>
+            </w:tcMar>
+          </w:tcPr>
+          <w:p>
+            <w:r>
+              <w:t>{{avg_client_visits_t}}</w:t>
+            </w:r>
+          </w:p>
+        </w:tc>
+        <w:tc>
+          <w:tcPr>
+            <w:tcW w:w="2126" w:type="dxa"/>
+            <w:shd w:val="clear" w:color="auto" w:fill="auto"/>
+            <w:tcMar>
+              <w:top w:w="100" w:type="dxa"/>
+              <w:left w:w="100" w:type="dxa"/>
+              <w:bottom w:w="100" w:type="dxa"/>
+              <w:right w:w="100" w:type="dxa"/>
+            </w:tcMar>
+          </w:tcPr>
+          <w:p>
+            <w:r>
+              <w:t>{{avg_client_visits_a}}</w:t>
+            </w:r>
+          </w:p>
+        </w:tc>
+        <w:tc>
+          <w:tcPr>
+            <w:tcW w:w="1857" w:type="dxa"/>
+            <w:shd w:val="clear" w:color="auto" w:fill="auto"/>
+            <w:tcMar>
+              <w:top w:w="100" w:type="dxa"/>
+              <w:left w:w="100" w:type="dxa"/>
+              <w:bottom w:w="100" w:type="dxa"/>
+              <w:right w:w="100" w:type="dxa"/>
+            </w:tcMar>
+          </w:tcPr>
+          <w:p>
+            <w:pPr>
+              <w:widowControl w:val="0"/>
+              <w:spacing w:line="240" w:lineRule="auto"/>
+              <w:rPr>
+                <w:color w:val="323232"/>
+              </w:rPr>
+            </w:pPr>
+            <w:r>
+              <w:rPr>
+                <w:color w:val="323232"/>
+              </w:rPr>
+              <w:t>{{avg_client_visits_r}}</w:t>
+            </w:r>
+          </w:p>
+        </w:tc>
+      </w:tr>
+      <w:tr>
+        <w:tc>
+          <w:tcPr>
+            <w:tcW w:w="2967" w:type="dxa"/>
+            <w:shd w:val="clear" w:color="auto" w:fill="auto"/>
+            <w:tcMar>
+              <w:top w:w="100" w:type="dxa"/>
+              <w:left w:w="100" w:type="dxa"/>
+              <w:bottom w:w="100" w:type="dxa"/>
+              <w:right w:w="100" w:type="dxa"/>
+            </w:tcMar>
+          </w:tcPr>
+          <w:p>
+            <w:r>
+              <w:t>Weeks Between Appointments</w:t>
+            </w:r>
+          </w:p>
+        </w:tc>
+        <w:tc>
+          <w:tcPr>
+            <w:tcW w:w="2410" w:type="dxa"/>
+            <w:shd w:val="clear" w:color="auto" w:fill="auto"/>
+            <w:tcMar>
+              <w:top w:w="100" w:type="dxa"/>
+              <w:left w:w="100" w:type="dxa"/>
+              <w:bottom w:w="100" w:type="dxa"/>
+              <w:right w:w="100" w:type="dxa"/>
+            </w:tcMar>
+          </w:tcPr>
+          <w:p>
+            <w:r>
+              <w:t>{{wks_between_apts_t}}</w:t>
+            </w:r>
+          </w:p>
+        </w:tc>
+        <w:tc>
+          <w:tcPr>
+            <w:tcW w:w="2126" w:type="dxa"/>
+            <w:shd w:val="clear" w:color="auto" w:fill="auto"/>
+            <w:tcMar>
+              <w:top w:w="100" w:type="dxa"/>
+              <w:left w:w="100" w:type="dxa"/>
+              <w:bottom w:w="100" w:type="dxa"/>
+              <w:right w:w="100" w:type="dxa"/>
+            </w:tcMar>
+          </w:tcPr>
+          <w:p>
+            <w:r>
+              <w:t>{{wks_between_apts_a}}</w:t>
+            </w:r>
+          </w:p>
+        </w:tc>
+        <w:tc>
+          <w:tcPr>
+            <w:tcW w:w="1857" w:type="dxa"/>
+            <w:shd w:val="clear" w:color="auto" w:fill="auto"/>
+            <w:tcMar>
+              <w:top w:w="100" w:type="dxa"/>
+              <w:left w:w="100" w:type="dxa"/>
+              <w:bottom w:w="100" w:type="dxa"/>
+              <w:right w:w="100" w:type="dxa"/>
+            </w:tcMar>
+          </w:tcPr>
+          <w:p>
+            <w:pPr>
+              <w:widowControl w:val="0"/>
+              <w:spacing w:line="240" w:lineRule="auto"/>
+              <w:rPr>
+                <w:color w:val="323232"/>
+              </w:rPr>
+            </w:pPr>
+            <w:r>
+              <w:rPr>
+                <w:color w:val="323232"/>
+              </w:rPr>
+              <w:t>{{wks_between_apts_r}}</w:t>
             </w:r>
           </w:p>
         </w:tc>

</xml_diff>

<commit_message>
Added download button to actuals list
</commit_message>
<xml_diff>
--- a/isaloncoach10/wwwroot/Template.docx
+++ b/isaloncoach10/wwwroot/Template.docx
@@ -15,16 +15,7 @@
         <w:jc w:val="center"/>
       </w:pPr>
       <w:r>
-        <w:t>{{salon_name}}</w:t>
-      </w:r>
-      <w:r>
-        <w:t xml:space="preserve"> </w:t>
-      </w:r>
-      <w:r>
-        <w:t xml:space="preserve"> </w:t>
-      </w:r>
-      <w:r>
-        <w:t>{{name}}</w:t>
+        <w:t>{{salon_name}}  {{name}}</w:t>
       </w:r>
       <w:r>
         <w:t xml:space="preserve"> </w:t>
@@ -412,7 +403,7 @@
           </w:tcPr>
           <w:p>
             <w:r>
-              <w:t>Wage Bill For The Month $</w:t>
+              <w:t>Retail, %</w:t>
             </w:r>
           </w:p>
         </w:tc>
@@ -440,7 +431,7 @@
               <w:spacing w:line="240" w:lineRule="auto"/>
             </w:pPr>
             <w:r>
-              <w:t>{{wage_bill_t}}</w:t>
+              <w:t>{{retail_percent_t}}</w:t>
             </w:r>
           </w:p>
         </w:tc>
@@ -456,12 +447,8 @@
             </w:tcMar>
           </w:tcPr>
           <w:p>
-            <w:pPr>
-              <w:widowControl w:val="0"/>
-              <w:spacing w:line="240" w:lineRule="auto"/>
-            </w:pPr>
-            <w:r>
-              <w:t>{{wage_bill_a}}</w:t>
+            <w:r>
+              <w:t>{{retail_percent_a}}</w:t>
             </w:r>
           </w:p>
         </w:tc>
@@ -488,7 +475,7 @@
               <w:rPr>
                 <w:color w:val="323232"/>
               </w:rPr>
-              <w:t>{{wage_bill_r}}</w:t>
+              <w:t>{{retail_percent_r}}</w:t>
             </w:r>
           </w:p>
         </w:tc>
@@ -507,7 +494,7 @@
           </w:tcPr>
           <w:p>
             <w:r>
-              <w:t>Number of client visits In A Month</w:t>
+              <w:t>Number New clients this month</w:t>
             </w:r>
           </w:p>
         </w:tc>
@@ -535,7 +522,7 @@
               <w:spacing w:line="240" w:lineRule="auto"/>
             </w:pPr>
             <w:r>
-              <w:t>{{client_visits_t}}</w:t>
+              <w:t>{{new_clients_t}}</w:t>
             </w:r>
           </w:p>
         </w:tc>
@@ -552,7 +539,7 @@
           </w:tcPr>
           <w:p>
             <w:r>
-              <w:t>{{client_visits_a}}</w:t>
+              <w:t>{{new_clients_a}}</w:t>
             </w:r>
           </w:p>
         </w:tc>
@@ -579,7 +566,7 @@
               <w:rPr>
                 <w:color w:val="323232"/>
               </w:rPr>
-              <w:t>{{client_visits_r}}</w:t>
+              <w:t>{{new_clients_r}}</w:t>
             </w:r>
           </w:p>
         </w:tc>
@@ -598,7 +585,7 @@
           </w:tcPr>
           <w:p>
             <w:r>
-              <w:t>Rebooks this Month, %</w:t>
+              <w:t>Number of client visits In A Month</w:t>
             </w:r>
           </w:p>
         </w:tc>
@@ -626,7 +613,7 @@
               <w:spacing w:line="240" w:lineRule="auto"/>
             </w:pPr>
             <w:r>
-              <w:t>{{rebooks_t}}</w:t>
+              <w:t>{{client_visits_t}}</w:t>
             </w:r>
           </w:p>
         </w:tc>
@@ -643,7 +630,7 @@
           </w:tcPr>
           <w:p>
             <w:r>
-              <w:t>{{rebooks_a}}</w:t>
+              <w:t>{{client_visits_a}}</w:t>
             </w:r>
           </w:p>
         </w:tc>
@@ -670,15 +657,12 @@
               <w:rPr>
                 <w:color w:val="323232"/>
               </w:rPr>
-              <w:t>{{rebooks_r}}</w:t>
+              <w:t>{{client_visits_r}}</w:t>
             </w:r>
           </w:p>
         </w:tc>
       </w:tr>
       <w:tr>
-        <w:trPr>
-          <w:trHeight w:val="275"/>
-        </w:trPr>
         <w:tc>
           <w:tcPr>
             <w:tcW w:w="2967" w:type="dxa"/>
@@ -692,167 +676,7 @@
           </w:tcPr>
           <w:p>
             <w:r>
-              <w:t>Total client visits (12 months) From Todays Date</w:t>
-            </w:r>
-          </w:p>
-        </w:tc>
-        <w:tc>
-          <w:tcPr>
-            <w:tcW w:w="2410" w:type="dxa"/>
-            <w:shd w:val="clear" w:color="auto" w:fill="auto"/>
-            <w:tcMar>
-              <w:top w:w="100" w:type="dxa"/>
-              <w:left w:w="100" w:type="dxa"/>
-              <w:bottom w:w="100" w:type="dxa"/>
-              <w:right w:w="100" w:type="dxa"/>
-            </w:tcMar>
-          </w:tcPr>
-          <w:p>
-            <w:r>
-              <w:t>{{client_visits_year_t}}</w:t>
-            </w:r>
-          </w:p>
-        </w:tc>
-        <w:tc>
-          <w:tcPr>
-            <w:tcW w:w="2126" w:type="dxa"/>
-            <w:shd w:val="clear" w:color="auto" w:fill="auto"/>
-            <w:tcMar>
-              <w:top w:w="100" w:type="dxa"/>
-              <w:left w:w="100" w:type="dxa"/>
-              <w:bottom w:w="100" w:type="dxa"/>
-              <w:right w:w="100" w:type="dxa"/>
-            </w:tcMar>
-          </w:tcPr>
-          <w:p>
-            <w:r>
-              <w:t>{{client_visits_year_a}}</w:t>
-            </w:r>
-          </w:p>
-        </w:tc>
-        <w:tc>
-          <w:tcPr>
-            <w:tcW w:w="1857" w:type="dxa"/>
-            <w:shd w:val="clear" w:color="auto" w:fill="auto"/>
-            <w:tcMar>
-              <w:top w:w="100" w:type="dxa"/>
-              <w:left w:w="100" w:type="dxa"/>
-              <w:bottom w:w="100" w:type="dxa"/>
-              <w:right w:w="100" w:type="dxa"/>
-            </w:tcMar>
-          </w:tcPr>
-          <w:p>
-            <w:pPr>
-              <w:widowControl w:val="0"/>
-              <w:spacing w:line="240" w:lineRule="auto"/>
-              <w:rPr>
-                <w:color w:val="323232"/>
-              </w:rPr>
-            </w:pPr>
-            <w:r>
-              <w:rPr>
-                <w:color w:val="323232"/>
-              </w:rPr>
-              <w:t>{{client_visits_year_r}}</w:t>
-            </w:r>
-          </w:p>
-        </w:tc>
-      </w:tr>
-      <w:tr>
-        <w:tc>
-          <w:tcPr>
-            <w:tcW w:w="2967" w:type="dxa"/>
-            <w:shd w:val="clear" w:color="auto" w:fill="auto"/>
-            <w:tcMar>
-              <w:top w:w="100" w:type="dxa"/>
-              <w:left w:w="100" w:type="dxa"/>
-              <w:bottom w:w="100" w:type="dxa"/>
-              <w:right w:w="100" w:type="dxa"/>
-            </w:tcMar>
-          </w:tcPr>
-          <w:p>
-            <w:r>
-              <w:t>Total individual clients (12 months) From Todays Date</w:t>
-            </w:r>
-          </w:p>
-        </w:tc>
-        <w:tc>
-          <w:tcPr>
-            <w:tcW w:w="2410" w:type="dxa"/>
-            <w:shd w:val="clear" w:color="auto" w:fill="auto"/>
-            <w:tcMar>
-              <w:top w:w="100" w:type="dxa"/>
-              <w:left w:w="100" w:type="dxa"/>
-              <w:bottom w:w="100" w:type="dxa"/>
-              <w:right w:w="100" w:type="dxa"/>
-            </w:tcMar>
-          </w:tcPr>
-          <w:p>
-            <w:r>
-              <w:t>{{individual_clients_year_t}}</w:t>
-            </w:r>
-          </w:p>
-        </w:tc>
-        <w:tc>
-          <w:tcPr>
-            <w:tcW w:w="2126" w:type="dxa"/>
-            <w:shd w:val="clear" w:color="auto" w:fill="auto"/>
-            <w:tcMar>
-              <w:top w:w="100" w:type="dxa"/>
-              <w:left w:w="100" w:type="dxa"/>
-              <w:bottom w:w="100" w:type="dxa"/>
-              <w:right w:w="100" w:type="dxa"/>
-            </w:tcMar>
-          </w:tcPr>
-          <w:p>
-            <w:r>
-              <w:t>{{individual_clients_year_a}}</w:t>
-            </w:r>
-          </w:p>
-        </w:tc>
-        <w:tc>
-          <w:tcPr>
-            <w:tcW w:w="1857" w:type="dxa"/>
-            <w:shd w:val="clear" w:color="auto" w:fill="auto"/>
-            <w:tcMar>
-              <w:top w:w="100" w:type="dxa"/>
-              <w:left w:w="100" w:type="dxa"/>
-              <w:bottom w:w="100" w:type="dxa"/>
-              <w:right w:w="100" w:type="dxa"/>
-            </w:tcMar>
-          </w:tcPr>
-          <w:p>
-            <w:pPr>
-              <w:widowControl w:val="0"/>
-              <w:spacing w:line="240" w:lineRule="auto"/>
-              <w:rPr>
-                <w:color w:val="323232"/>
-              </w:rPr>
-            </w:pPr>
-            <w:r>
-              <w:rPr>
-                <w:color w:val="323232"/>
-              </w:rPr>
-              <w:t>{{individual_clients_year_r}}</w:t>
-            </w:r>
-          </w:p>
-        </w:tc>
-      </w:tr>
-      <w:tr>
-        <w:tc>
-          <w:tcPr>
-            <w:tcW w:w="2967" w:type="dxa"/>
-            <w:shd w:val="clear" w:color="auto" w:fill="auto"/>
-            <w:tcMar>
-              <w:top w:w="100" w:type="dxa"/>
-              <w:left w:w="100" w:type="dxa"/>
-              <w:bottom w:w="100" w:type="dxa"/>
-              <w:right w:w="100" w:type="dxa"/>
-            </w:tcMar>
-          </w:tcPr>
-          <w:p>
-            <w:r>
-              <w:t>Number New clients this month</w:t>
+              <w:t>Rebooks this Month, %</w:t>
             </w:r>
           </w:p>
         </w:tc>
@@ -880,7 +704,7 @@
               <w:spacing w:line="240" w:lineRule="auto"/>
             </w:pPr>
             <w:r>
-              <w:t>{{new_clients_t}}</w:t>
+              <w:t>{{rebooks_t}}</w:t>
             </w:r>
           </w:p>
         </w:tc>
@@ -896,12 +720,8 @@
             </w:tcMar>
           </w:tcPr>
           <w:p>
-            <w:pPr>
-              <w:widowControl w:val="0"/>
-              <w:spacing w:line="240" w:lineRule="auto"/>
-            </w:pPr>
-            <w:r>
-              <w:t>{{new_clients_a}}</w:t>
+            <w:r>
+              <w:t>{{rebooks_a}}</w:t>
             </w:r>
           </w:p>
         </w:tc>
@@ -928,7 +748,7 @@
               <w:rPr>
                 <w:color w:val="323232"/>
               </w:rPr>
-              <w:t>{{new_clients_r}}</w:t>
+              <w:t>{{rebooks_r}}</w:t>
             </w:r>
           </w:p>
         </w:tc>
@@ -947,7 +767,7 @@
           </w:tcPr>
           <w:p>
             <w:r>
-              <w:t>Wage, %</w:t>
+              <w:t>Average Bill</w:t>
             </w:r>
           </w:p>
         </w:tc>
@@ -963,8 +783,19 @@
             </w:tcMar>
           </w:tcPr>
           <w:p>
-            <w:r>
-              <w:t>{{wage_percent_t}}</w:t>
+            <w:pPr>
+              <w:widowControl w:val="0"/>
+              <w:pBdr>
+                <w:top w:val="nil"/>
+                <w:left w:val="nil"/>
+                <w:bottom w:val="nil"/>
+                <w:right w:val="nil"/>
+                <w:between w:val="nil"/>
+              </w:pBdr>
+              <w:spacing w:line="240" w:lineRule="auto"/>
+            </w:pPr>
+            <w:r>
+              <w:t>{{average_bill_t}}</w:t>
             </w:r>
           </w:p>
         </w:tc>
@@ -981,7 +812,7 @@
           </w:tcPr>
           <w:p>
             <w:r>
-              <w:t>{{wage_percent_a}}</w:t>
+              <w:t>{{average_bill_a}}</w:t>
             </w:r>
           </w:p>
         </w:tc>
@@ -1008,7 +839,7 @@
               <w:rPr>
                 <w:color w:val="323232"/>
               </w:rPr>
-              <w:t>{{wage_percent_r}}</w:t>
+              <w:t>{{average_bill_r}}</w:t>
             </w:r>
           </w:p>
         </w:tc>
@@ -1027,7 +858,7 @@
           </w:tcPr>
           <w:p>
             <w:r>
-              <w:t>Retail, %</w:t>
+              <w:t>Total Year Takings, $</w:t>
             </w:r>
           </w:p>
         </w:tc>
@@ -1043,8 +874,19 @@
             </w:tcMar>
           </w:tcPr>
           <w:p>
-            <w:r>
-              <w:t>{{retail_percent_t}}</w:t>
+            <w:pPr>
+              <w:widowControl w:val="0"/>
+              <w:pBdr>
+                <w:top w:val="nil"/>
+                <w:left w:val="nil"/>
+                <w:bottom w:val="nil"/>
+                <w:right w:val="nil"/>
+                <w:between w:val="nil"/>
+              </w:pBdr>
+              <w:spacing w:line="240" w:lineRule="auto"/>
+            </w:pPr>
+            <w:r>
+              <w:t>{{total_year_takings_t}}</w:t>
             </w:r>
           </w:p>
         </w:tc>
@@ -1061,7 +903,7 @@
           </w:tcPr>
           <w:p>
             <w:r>
-              <w:t>{{retail_percent_a}}</w:t>
+              <w:t>{{total_year_takings_a}}</w:t>
             </w:r>
           </w:p>
         </w:tc>
@@ -1088,7 +930,7 @@
               <w:rPr>
                 <w:color w:val="323232"/>
               </w:rPr>
-              <w:t>{{retail_percent_r}}</w:t>
+              <w:t>{{total_year_takings_r}}</w:t>
             </w:r>
           </w:p>
         </w:tc>
@@ -1107,7 +949,7 @@
           </w:tcPr>
           <w:p>
             <w:r>
-              <w:t>Average Bill</w:t>
+              <w:t>Wage Bill For The Month $</w:t>
             </w:r>
           </w:p>
         </w:tc>
@@ -1123,8 +965,19 @@
             </w:tcMar>
           </w:tcPr>
           <w:p>
-            <w:r>
-              <w:t>{{average_bill_t}}</w:t>
+            <w:pPr>
+              <w:widowControl w:val="0"/>
+              <w:pBdr>
+                <w:top w:val="nil"/>
+                <w:left w:val="nil"/>
+                <w:bottom w:val="nil"/>
+                <w:right w:val="nil"/>
+                <w:between w:val="nil"/>
+              </w:pBdr>
+              <w:spacing w:line="240" w:lineRule="auto"/>
+            </w:pPr>
+            <w:r>
+              <w:t>{{wage_bill_t}}</w:t>
             </w:r>
           </w:p>
         </w:tc>
@@ -1141,7 +994,7 @@
           </w:tcPr>
           <w:p>
             <w:r>
-              <w:t>{{average_bill_a}}</w:t>
+              <w:t>{{wage_bill_a}}</w:t>
             </w:r>
           </w:p>
         </w:tc>
@@ -1168,7 +1021,7 @@
               <w:rPr>
                 <w:color w:val="323232"/>
               </w:rPr>
-              <w:t>{{average_bill_r}}</w:t>
+              <w:t>{{wage_bill_r}}</w:t>
             </w:r>
           </w:p>
         </w:tc>
@@ -1187,7 +1040,7 @@
           </w:tcPr>
           <w:p>
             <w:r>
-              <w:t>Total Year Takings, $</w:t>
+              <w:t>Wage, %</w:t>
             </w:r>
           </w:p>
         </w:tc>
@@ -1203,8 +1056,19 @@
             </w:tcMar>
           </w:tcPr>
           <w:p>
-            <w:r>
-              <w:t>{{total_year_takings_t}}</w:t>
+            <w:pPr>
+              <w:widowControl w:val="0"/>
+              <w:pBdr>
+                <w:top w:val="nil"/>
+                <w:left w:val="nil"/>
+                <w:bottom w:val="nil"/>
+                <w:right w:val="nil"/>
+                <w:between w:val="nil"/>
+              </w:pBdr>
+              <w:spacing w:line="240" w:lineRule="auto"/>
+            </w:pPr>
+            <w:r>
+              <w:t>{{wage_percent_t}}</w:t>
             </w:r>
           </w:p>
         </w:tc>
@@ -1221,7 +1085,7 @@
           </w:tcPr>
           <w:p>
             <w:r>
-              <w:t>{{total_year_takings_a}}</w:t>
+              <w:t>{{wage_percent_a}}</w:t>
             </w:r>
           </w:p>
         </w:tc>
@@ -1248,7 +1112,189 @@
               <w:rPr>
                 <w:color w:val="323232"/>
               </w:rPr>
-              <w:t>{{total_year_takings_r}}</w:t>
+              <w:t>{{wage_percent_r}}</w:t>
+            </w:r>
+          </w:p>
+        </w:tc>
+      </w:tr>
+      <w:tr>
+        <w:tc>
+          <w:tcPr>
+            <w:tcW w:w="2967" w:type="dxa"/>
+            <w:shd w:val="clear" w:color="auto" w:fill="auto"/>
+            <w:tcMar>
+              <w:top w:w="100" w:type="dxa"/>
+              <w:left w:w="100" w:type="dxa"/>
+              <w:bottom w:w="100" w:type="dxa"/>
+              <w:right w:w="100" w:type="dxa"/>
+            </w:tcMar>
+          </w:tcPr>
+          <w:p>
+            <w:r>
+              <w:t>Total client visits (12 months) From Todays Date</w:t>
+            </w:r>
+          </w:p>
+        </w:tc>
+        <w:tc>
+          <w:tcPr>
+            <w:tcW w:w="2410" w:type="dxa"/>
+            <w:shd w:val="clear" w:color="auto" w:fill="auto"/>
+            <w:tcMar>
+              <w:top w:w="100" w:type="dxa"/>
+              <w:left w:w="100" w:type="dxa"/>
+              <w:bottom w:w="100" w:type="dxa"/>
+              <w:right w:w="100" w:type="dxa"/>
+            </w:tcMar>
+          </w:tcPr>
+          <w:p>
+            <w:pPr>
+              <w:widowControl w:val="0"/>
+              <w:pBdr>
+                <w:top w:val="nil"/>
+                <w:left w:val="nil"/>
+                <w:bottom w:val="nil"/>
+                <w:right w:val="nil"/>
+                <w:between w:val="nil"/>
+              </w:pBdr>
+              <w:spacing w:line="240" w:lineRule="auto"/>
+            </w:pPr>
+            <w:r>
+              <w:t>{{client_visits_year_t}}</w:t>
+            </w:r>
+          </w:p>
+        </w:tc>
+        <w:tc>
+          <w:tcPr>
+            <w:tcW w:w="2126" w:type="dxa"/>
+            <w:shd w:val="clear" w:color="auto" w:fill="auto"/>
+            <w:tcMar>
+              <w:top w:w="100" w:type="dxa"/>
+              <w:left w:w="100" w:type="dxa"/>
+              <w:bottom w:w="100" w:type="dxa"/>
+              <w:right w:w="100" w:type="dxa"/>
+            </w:tcMar>
+          </w:tcPr>
+          <w:p>
+            <w:r>
+              <w:t>{{client_visits_year_a}}</w:t>
+            </w:r>
+          </w:p>
+        </w:tc>
+        <w:tc>
+          <w:tcPr>
+            <w:tcW w:w="1857" w:type="dxa"/>
+            <w:shd w:val="clear" w:color="auto" w:fill="auto"/>
+            <w:tcMar>
+              <w:top w:w="100" w:type="dxa"/>
+              <w:left w:w="100" w:type="dxa"/>
+              <w:bottom w:w="100" w:type="dxa"/>
+              <w:right w:w="100" w:type="dxa"/>
+            </w:tcMar>
+          </w:tcPr>
+          <w:p>
+            <w:pPr>
+              <w:widowControl w:val="0"/>
+              <w:spacing w:line="240" w:lineRule="auto"/>
+              <w:rPr>
+                <w:color w:val="323232"/>
+              </w:rPr>
+            </w:pPr>
+            <w:r>
+              <w:rPr>
+                <w:color w:val="323232"/>
+              </w:rPr>
+              <w:t>{{client_visits_year_r}}</w:t>
+            </w:r>
+          </w:p>
+        </w:tc>
+      </w:tr>
+      <w:tr>
+        <w:tc>
+          <w:tcPr>
+            <w:tcW w:w="2967" w:type="dxa"/>
+            <w:shd w:val="clear" w:color="auto" w:fill="auto"/>
+            <w:tcMar>
+              <w:top w:w="100" w:type="dxa"/>
+              <w:left w:w="100" w:type="dxa"/>
+              <w:bottom w:w="100" w:type="dxa"/>
+              <w:right w:w="100" w:type="dxa"/>
+            </w:tcMar>
+          </w:tcPr>
+          <w:p>
+            <w:r>
+              <w:t>Total individual clients (12 months) From Todays Date</w:t>
+            </w:r>
+          </w:p>
+        </w:tc>
+        <w:tc>
+          <w:tcPr>
+            <w:tcW w:w="2410" w:type="dxa"/>
+            <w:shd w:val="clear" w:color="auto" w:fill="auto"/>
+            <w:tcMar>
+              <w:top w:w="100" w:type="dxa"/>
+              <w:left w:w="100" w:type="dxa"/>
+              <w:bottom w:w="100" w:type="dxa"/>
+              <w:right w:w="100" w:type="dxa"/>
+            </w:tcMar>
+          </w:tcPr>
+          <w:p>
+            <w:pPr>
+              <w:widowControl w:val="0"/>
+              <w:pBdr>
+                <w:top w:val="nil"/>
+                <w:left w:val="nil"/>
+                <w:bottom w:val="nil"/>
+                <w:right w:val="nil"/>
+                <w:between w:val="nil"/>
+              </w:pBdr>
+              <w:spacing w:line="240" w:lineRule="auto"/>
+            </w:pPr>
+            <w:r>
+              <w:t>{{individual_clients_year_t}}</w:t>
+            </w:r>
+          </w:p>
+        </w:tc>
+        <w:tc>
+          <w:tcPr>
+            <w:tcW w:w="2126" w:type="dxa"/>
+            <w:shd w:val="clear" w:color="auto" w:fill="auto"/>
+            <w:tcMar>
+              <w:top w:w="100" w:type="dxa"/>
+              <w:left w:w="100" w:type="dxa"/>
+              <w:bottom w:w="100" w:type="dxa"/>
+              <w:right w:w="100" w:type="dxa"/>
+            </w:tcMar>
+          </w:tcPr>
+          <w:p>
+            <w:r>
+              <w:t>{{individual_clients_year_a}}</w:t>
+            </w:r>
+          </w:p>
+        </w:tc>
+        <w:tc>
+          <w:tcPr>
+            <w:tcW w:w="1857" w:type="dxa"/>
+            <w:shd w:val="clear" w:color="auto" w:fill="auto"/>
+            <w:tcMar>
+              <w:top w:w="100" w:type="dxa"/>
+              <w:left w:w="100" w:type="dxa"/>
+              <w:bottom w:w="100" w:type="dxa"/>
+              <w:right w:w="100" w:type="dxa"/>
+            </w:tcMar>
+          </w:tcPr>
+          <w:p>
+            <w:pPr>
+              <w:widowControl w:val="0"/>
+              <w:spacing w:line="240" w:lineRule="auto"/>
+              <w:rPr>
+                <w:color w:val="323232"/>
+              </w:rPr>
+            </w:pPr>
+            <w:r>
+              <w:rPr>
+                <w:color w:val="323232"/>
+              </w:rPr>
+              <w:t>{{individual_clients_year_r}}</w:t>
             </w:r>
           </w:p>
         </w:tc>

</xml_diff>